<commit_message>
file bai tap AWS chinh sua
</commit_message>
<xml_diff>
--- a/AWS.docx
+++ b/AWS.docx
@@ -2,18 +2,26 @@
 <file path=word/document.xml><?xml version="1.0" encoding="utf-8"?>
 <w:document xmlns:wpc="http://schemas.microsoft.com/office/word/2010/wordprocessingCanvas" xmlns:cx="http://schemas.microsoft.com/office/drawing/2014/chartex" xmlns:cx1="http://schemas.microsoft.com/office/drawing/2015/9/8/chartex" xmlns:mc="http://schemas.openxmlformats.org/markup-compatibility/2006" xmlns:o="urn:schemas-microsoft-com:office:office" xmlns:r="http://schemas.openxmlformats.org/officeDocument/2006/relationships" xmlns:m="http://schemas.openxmlformats.org/officeDocument/2006/math" xmlns:v="urn:schemas-microsoft-com:vml" xmlns:wp14="http://schemas.microsoft.com/office/word/2010/wordprocessingDrawing" xmlns:wp="http://schemas.openxmlformats.org/drawingml/2006/wordprocessingDrawing" xmlns:w10="urn:schemas-microsoft-com:office:word" xmlns:w="http://schemas.openxmlformats.org/wordprocessingml/2006/main" xmlns:w14="http://schemas.microsoft.com/office/word/2010/wordml" xmlns:w15="http://schemas.microsoft.com/office/word/2012/wordml" xmlns:w16se="http://schemas.microsoft.com/office/word/2015/wordml/symex" xmlns:wpg="http://schemas.microsoft.com/office/word/2010/wordprocessingGroup" xmlns:wpi="http://schemas.microsoft.com/office/word/2010/wordprocessingInk" xmlns:wne="http://schemas.microsoft.com/office/word/2006/wordml" xmlns:wps="http://schemas.microsoft.com/office/word/2010/wordprocessingShape" mc:Ignorable="w14 w15 w16se wp14">
   <w:body>
-    <w:p>
-      <w:r>
-        <w:t>Tạo một repository mới với tên “ AWS-Vinh-Feb-13</w:t>
-      </w:r>
-      <w:r>
-        <w:rPr>
-          <w:vertAlign w:val="superscript"/>
-        </w:rPr>
-        <w:t>th</w:t>
-      </w:r>
-      <w:r>
-        <w:t xml:space="preserve"> “</w:t>
+    <w:p/>
+    <w:p>
+      <w:pPr>
+        <w:rPr>
+          <w:b/>
+          <w:sz w:val="34"/>
+        </w:rPr>
+      </w:pPr>
+      <w:r>
+        <w:rPr>
+          <w:b/>
+          <w:sz w:val="34"/>
+        </w:rPr>
+        <w:t xml:space="preserve">DOCKER : </w:t>
+      </w:r>
+    </w:p>
+    <w:p/>
+    <w:p>
+      <w:r>
+        <w:t>Tạo file index.html</w:t>
       </w:r>
     </w:p>
     <w:p>
@@ -23,10 +31,10 @@
           <w:lang w:val="vi-VN" w:eastAsia="vi-VN"/>
         </w:rPr>
         <w:drawing>
-          <wp:inline distT="0" distB="0" distL="0" distR="0" wp14:anchorId="3A105386" wp14:editId="6ACC0638">
-            <wp:extent cx="5943600" cy="5720715"/>
+          <wp:inline distT="0" distB="0" distL="0" distR="0" wp14:anchorId="4E126C99" wp14:editId="4228EABB">
+            <wp:extent cx="5943600" cy="1772285"/>
             <wp:effectExtent l="0" t="0" r="0" b="0"/>
-            <wp:docPr id="1" name="Picture 1"/>
+            <wp:docPr id="3" name="Picture 3"/>
             <wp:cNvGraphicFramePr>
               <a:graphicFrameLocks xmlns:a="http://schemas.openxmlformats.org/drawingml/2006/main" noChangeAspect="1"/>
             </wp:cNvGraphicFramePr>
@@ -46,7 +54,7 @@
                   <pic:spPr>
                     <a:xfrm>
                       <a:off x="0" y="0"/>
-                      <a:ext cx="5943600" cy="5720715"/>
+                      <a:ext cx="5943600" cy="1772285"/>
                     </a:xfrm>
                     <a:prstGeom prst="rect">
                       <a:avLst/>
@@ -63,11 +71,26 @@
     <w:p/>
     <w:p>
       <w:r>
+        <w:t xml:space="preserve"> </w:t>
+      </w:r>
+      <w:r>
+        <w:t>Chạy HTTP 80 ở máy bằng docker nginx</w:t>
+      </w:r>
+      <w:r>
+        <w:t xml:space="preserve"> : </w:t>
+      </w:r>
+    </w:p>
+    <w:p>
+      <w:r>
+        <w:rPr>
+          <w:noProof/>
+          <w:lang w:val="vi-VN" w:eastAsia="vi-VN"/>
+        </w:rPr>
         <w:drawing>
-          <wp:inline distT="0" distB="0" distL="0" distR="0" wp14:anchorId="3BD145D5" wp14:editId="4786AAAA">
-            <wp:extent cx="5943600" cy="306705"/>
-            <wp:effectExtent l="0" t="0" r="0" b="0"/>
-            <wp:docPr id="2" name="Picture 2"/>
+          <wp:inline distT="0" distB="0" distL="0" distR="0" wp14:anchorId="6AD70F95" wp14:editId="12353992">
+            <wp:extent cx="5943600" cy="320675"/>
+            <wp:effectExtent l="0" t="0" r="0" b="3175"/>
+            <wp:docPr id="4" name="Picture 4"/>
             <wp:cNvGraphicFramePr>
               <a:graphicFrameLocks xmlns:a="http://schemas.openxmlformats.org/drawingml/2006/main" noChangeAspect="1"/>
             </wp:cNvGraphicFramePr>
@@ -87,7 +110,7 @@
                   <pic:spPr>
                     <a:xfrm>
                       <a:off x="0" y="0"/>
-                      <a:ext cx="5943600" cy="306705"/>
+                      <a:ext cx="5943600" cy="320675"/>
                     </a:xfrm>
                     <a:prstGeom prst="rect">
                       <a:avLst/>
@@ -103,12 +126,29 @@
     <w:p/>
     <w:p>
       <w:r>
-        <w:lastRenderedPageBreak/>
+        <w:t xml:space="preserve">Push image lên docker hub : </w:t>
+      </w:r>
+    </w:p>
+    <w:p/>
+    <w:p>
+      <w:pPr>
+        <w:rPr>
+          <w:noProof/>
+          <w:lang w:val="vi-VN" w:eastAsia="vi-VN"/>
+        </w:rPr>
+      </w:pPr>
+    </w:p>
+    <w:p>
+      <w:r>
+        <w:rPr>
+          <w:noProof/>
+          <w:lang w:val="vi-VN" w:eastAsia="vi-VN"/>
+        </w:rPr>
         <w:drawing>
-          <wp:inline distT="0" distB="0" distL="0" distR="0" wp14:anchorId="4E126C99" wp14:editId="4228EABB">
-            <wp:extent cx="5943600" cy="1772285"/>
-            <wp:effectExtent l="0" t="0" r="0" b="0"/>
-            <wp:docPr id="3" name="Picture 3"/>
+          <wp:inline distT="0" distB="0" distL="0" distR="0" wp14:anchorId="2946F497" wp14:editId="32112C4E">
+            <wp:extent cx="5943600" cy="1420495"/>
+            <wp:effectExtent l="0" t="0" r="0" b="8255"/>
+            <wp:docPr id="7" name="Picture 7"/>
             <wp:cNvGraphicFramePr>
               <a:graphicFrameLocks xmlns:a="http://schemas.openxmlformats.org/drawingml/2006/main" noChangeAspect="1"/>
             </wp:cNvGraphicFramePr>
@@ -128,7 +168,7 @@
                   <pic:spPr>
                     <a:xfrm>
                       <a:off x="0" y="0"/>
-                      <a:ext cx="5943600" cy="1772285"/>
+                      <a:ext cx="5943600" cy="1420495"/>
                     </a:xfrm>
                     <a:prstGeom prst="rect">
                       <a:avLst/>
@@ -141,15 +181,28 @@
         </w:drawing>
       </w:r>
     </w:p>
-    <w:p/>
-    <w:p/>
-    <w:p>
-      <w:r>
+    <w:p>
+      <w:pPr>
+        <w:tabs>
+          <w:tab w:val="left" w:pos="1590"/>
+        </w:tabs>
+      </w:pPr>
+      <w:r>
+        <w:t xml:space="preserve">Trang index.html đã được tạo </w:t>
+      </w:r>
+    </w:p>
+    <w:p>
+      <w:r>
+        <w:rPr>
+          <w:noProof/>
+          <w:lang w:val="vi-VN" w:eastAsia="vi-VN"/>
+        </w:rPr>
+        <w:lastRenderedPageBreak/>
         <w:drawing>
-          <wp:inline distT="0" distB="0" distL="0" distR="0" wp14:anchorId="6AD70F95" wp14:editId="12353992">
-            <wp:extent cx="5943600" cy="320675"/>
-            <wp:effectExtent l="0" t="0" r="0" b="3175"/>
-            <wp:docPr id="4" name="Picture 4"/>
+          <wp:inline distT="0" distB="0" distL="0" distR="0" wp14:anchorId="40A630B4" wp14:editId="1BA068BD">
+            <wp:extent cx="5943600" cy="2743835"/>
+            <wp:effectExtent l="0" t="0" r="0" b="0"/>
+            <wp:docPr id="9" name="Picture 9"/>
             <wp:cNvGraphicFramePr>
               <a:graphicFrameLocks xmlns:a="http://schemas.openxmlformats.org/drawingml/2006/main" noChangeAspect="1"/>
             </wp:cNvGraphicFramePr>
@@ -169,7 +222,7 @@
                   <pic:spPr>
                     <a:xfrm>
                       <a:off x="0" y="0"/>
-                      <a:ext cx="5943600" cy="320675"/>
+                      <a:ext cx="5943600" cy="2743835"/>
                     </a:xfrm>
                     <a:prstGeom prst="rect">
                       <a:avLst/>
@@ -184,15 +237,22 @@
     </w:p>
     <w:p/>
     <w:p/>
-    <w:p/>
-    <w:p>
-      <w:bookmarkStart w:id="0" w:name="_GoBack"/>
-      <w:r>
+    <w:p>
+      <w:r>
+        <w:t>Toàn bộ test-image được push lên</w:t>
+      </w:r>
+    </w:p>
+    <w:p>
+      <w:r>
+        <w:rPr>
+          <w:noProof/>
+          <w:lang w:val="vi-VN" w:eastAsia="vi-VN"/>
+        </w:rPr>
         <w:drawing>
-          <wp:inline distT="0" distB="0" distL="0" distR="0" wp14:anchorId="28541F2A" wp14:editId="7015127B">
-            <wp:extent cx="5943600" cy="1415415"/>
-            <wp:effectExtent l="0" t="0" r="0" b="0"/>
-            <wp:docPr id="5" name="Picture 5"/>
+          <wp:inline distT="0" distB="0" distL="0" distR="0" wp14:anchorId="7478D221" wp14:editId="292B7F4A">
+            <wp:extent cx="5943600" cy="3980815"/>
+            <wp:effectExtent l="0" t="0" r="0" b="635"/>
+            <wp:docPr id="8" name="Picture 8"/>
             <wp:cNvGraphicFramePr>
               <a:graphicFrameLocks xmlns:a="http://schemas.openxmlformats.org/drawingml/2006/main" noChangeAspect="1"/>
             </wp:cNvGraphicFramePr>
@@ -212,7 +272,7 @@
                   <pic:spPr>
                     <a:xfrm>
                       <a:off x="0" y="0"/>
-                      <a:ext cx="5943600" cy="1415415"/>
+                      <a:ext cx="5943600" cy="3980815"/>
                     </a:xfrm>
                     <a:prstGeom prst="rect">
                       <a:avLst/>
@@ -224,7 +284,127 @@
           </wp:inline>
         </w:drawing>
       </w:r>
+    </w:p>
+    <w:p/>
+    <w:p>
+      <w:pPr>
+        <w:rPr>
+          <w:b/>
+          <w:sz w:val="34"/>
+        </w:rPr>
+      </w:pPr>
+      <w:r>
+        <w:rPr>
+          <w:b/>
+          <w:sz w:val="34"/>
+        </w:rPr>
+        <w:lastRenderedPageBreak/>
+        <w:t xml:space="preserve">GITHUB : </w:t>
+      </w:r>
+      <w:bookmarkStart w:id="0" w:name="_GoBack"/>
       <w:bookmarkEnd w:id="0"/>
+    </w:p>
+    <w:p>
+      <w:r>
+        <w:t>Tạo một repository mới với tên “ AWS-Vinh-Feb-13</w:t>
+      </w:r>
+      <w:r>
+        <w:rPr>
+          <w:vertAlign w:val="superscript"/>
+        </w:rPr>
+        <w:t>th</w:t>
+      </w:r>
+      <w:r>
+        <w:t xml:space="preserve"> “</w:t>
+      </w:r>
+    </w:p>
+    <w:p>
+      <w:r>
+        <w:rPr>
+          <w:noProof/>
+          <w:lang w:val="vi-VN" w:eastAsia="vi-VN"/>
+        </w:rPr>
+        <w:drawing>
+          <wp:inline distT="0" distB="0" distL="0" distR="0" wp14:anchorId="04B1CC1F" wp14:editId="33F063BB">
+            <wp:extent cx="5934075" cy="5711547"/>
+            <wp:effectExtent l="0" t="0" r="0" b="3810"/>
+            <wp:docPr id="1" name="Picture 1"/>
+            <wp:cNvGraphicFramePr>
+              <a:graphicFrameLocks xmlns:a="http://schemas.openxmlformats.org/drawingml/2006/main" noChangeAspect="1"/>
+            </wp:cNvGraphicFramePr>
+            <a:graphic xmlns:a="http://schemas.openxmlformats.org/drawingml/2006/main">
+              <a:graphicData uri="http://schemas.openxmlformats.org/drawingml/2006/picture">
+                <pic:pic xmlns:pic="http://schemas.openxmlformats.org/drawingml/2006/picture">
+                  <pic:nvPicPr>
+                    <pic:cNvPr id="1" name=""/>
+                    <pic:cNvPicPr/>
+                  </pic:nvPicPr>
+                  <pic:blipFill>
+                    <a:blip r:embed="rId11"/>
+                    <a:stretch>
+                      <a:fillRect/>
+                    </a:stretch>
+                  </pic:blipFill>
+                  <pic:spPr>
+                    <a:xfrm>
+                      <a:off x="0" y="0"/>
+                      <a:ext cx="5961675" cy="5738112"/>
+                    </a:xfrm>
+                    <a:prstGeom prst="rect">
+                      <a:avLst/>
+                    </a:prstGeom>
+                  </pic:spPr>
+                </pic:pic>
+              </a:graphicData>
+            </a:graphic>
+          </wp:inline>
+        </w:drawing>
+      </w:r>
+    </w:p>
+    <w:p/>
+    <w:p>
+      <w:r>
+        <w:rPr>
+          <w:noProof/>
+          <w:lang w:val="vi-VN" w:eastAsia="vi-VN"/>
+        </w:rPr>
+        <w:lastRenderedPageBreak/>
+        <w:drawing>
+          <wp:inline distT="0" distB="0" distL="0" distR="0" wp14:anchorId="5B13C311" wp14:editId="0EEAC714">
+            <wp:extent cx="5943600" cy="6432550"/>
+            <wp:effectExtent l="0" t="0" r="0" b="6350"/>
+            <wp:docPr id="6" name="Picture 6"/>
+            <wp:cNvGraphicFramePr>
+              <a:graphicFrameLocks xmlns:a="http://schemas.openxmlformats.org/drawingml/2006/main" noChangeAspect="1"/>
+            </wp:cNvGraphicFramePr>
+            <a:graphic xmlns:a="http://schemas.openxmlformats.org/drawingml/2006/main">
+              <a:graphicData uri="http://schemas.openxmlformats.org/drawingml/2006/picture">
+                <pic:pic xmlns:pic="http://schemas.openxmlformats.org/drawingml/2006/picture">
+                  <pic:nvPicPr>
+                    <pic:cNvPr id="1" name=""/>
+                    <pic:cNvPicPr/>
+                  </pic:nvPicPr>
+                  <pic:blipFill>
+                    <a:blip r:embed="rId12"/>
+                    <a:stretch>
+                      <a:fillRect/>
+                    </a:stretch>
+                  </pic:blipFill>
+                  <pic:spPr>
+                    <a:xfrm>
+                      <a:off x="0" y="0"/>
+                      <a:ext cx="5943600" cy="6432550"/>
+                    </a:xfrm>
+                    <a:prstGeom prst="rect">
+                      <a:avLst/>
+                    </a:prstGeom>
+                  </pic:spPr>
+                </pic:pic>
+              </a:graphicData>
+            </a:graphic>
+          </wp:inline>
+        </w:drawing>
+      </w:r>
     </w:p>
     <w:sectPr>
       <w:pgSz w:w="12240" w:h="15840"/>

</xml_diff>